<commit_message>
update 11.Unit Test assignments docx file
</commit_message>
<xml_diff>
--- a/11.UnitTesting/11. Unit-Testing-Homework/11. Unit-Testing-Exercises.docx
+++ b/11.UnitTesting/11. Unit-Testing-Homework/11. Unit-Testing-Exercises.docx
@@ -147,12 +147,14 @@
         </w:numPr>
         <w:rPr>
           <w:bCs/>
+          <w:color w:val="FF0000"/>
           <w:lang w:val="bg-BG"/>
         </w:rPr>
       </w:pPr>
       <w:r>
         <w:rPr>
           <w:bCs/>
+          <w:color w:val="FF0000"/>
         </w:rPr>
         <w:t xml:space="preserve">Create new </w:t>
       </w:r>
@@ -160,12 +162,14 @@
         <w:rPr>
           <w:b/>
           <w:bCs/>
+          <w:color w:val="FF0000"/>
         </w:rPr>
         <w:t>Unit</w:t>
       </w:r>
       <w:r>
         <w:rPr>
           <w:bCs/>
+          <w:color w:val="FF0000"/>
         </w:rPr>
         <w:t xml:space="preserve"> </w:t>
       </w:r>
@@ -173,12 +177,14 @@
         <w:rPr>
           <w:b/>
           <w:bCs/>
+          <w:color w:val="FF0000"/>
         </w:rPr>
         <w:t>Test</w:t>
       </w:r>
       <w:r>
         <w:rPr>
           <w:bCs/>
+          <w:color w:val="FF0000"/>
         </w:rPr>
         <w:t xml:space="preserve"> </w:t>
       </w:r>
@@ -186,12 +192,14 @@
         <w:rPr>
           <w:b/>
           <w:bCs/>
+          <w:color w:val="FF0000"/>
         </w:rPr>
         <w:t>Project</w:t>
       </w:r>
       <w:r>
         <w:rPr>
           <w:bCs/>
+          <w:color w:val="FF0000"/>
         </w:rPr>
         <w:t xml:space="preserve"> and </w:t>
       </w:r>
@@ -199,12 +207,14 @@
         <w:rPr>
           <w:b/>
           <w:bCs/>
+          <w:color w:val="FF0000"/>
         </w:rPr>
         <w:t>add</w:t>
       </w:r>
       <w:r>
         <w:rPr>
           <w:bCs/>
+          <w:color w:val="FF0000"/>
         </w:rPr>
         <w:t xml:space="preserve"> </w:t>
       </w:r>
@@ -212,18 +222,21 @@
         <w:rPr>
           <w:b/>
           <w:bCs/>
+          <w:color w:val="FF0000"/>
         </w:rPr>
         <w:t>reference</w:t>
       </w:r>
       <w:r>
         <w:rPr>
           <w:bCs/>
+          <w:color w:val="FF0000"/>
         </w:rPr>
         <w:t xml:space="preserve"> </w:t>
       </w:r>
       <w:r>
         <w:rPr>
           <w:bCs/>
+          <w:color w:val="FF0000"/>
         </w:rPr>
         <w:t>to the “</w:t>
       </w:r>
@@ -231,12 +244,14 @@
         <w:rPr>
           <w:b/>
           <w:bCs/>
+          <w:color w:val="FF0000"/>
         </w:rPr>
         <w:t>CustomLinkedList</w:t>
       </w:r>
       <w:r>
         <w:rPr>
           <w:bCs/>
+          <w:color w:val="FF0000"/>
         </w:rPr>
         <w:t>”.</w:t>
       </w:r>
@@ -528,6 +543,7 @@
     <w:r>
       <w:rPr>
         <w:noProof/>
+        <w:lang w:val="bg-BG" w:eastAsia="bg-BG"/>
       </w:rPr>
       <mc:AlternateContent>
         <mc:Choice Requires="wps">
@@ -642,6 +658,7 @@
     <w:r>
       <w:rPr>
         <w:noProof/>
+        <w:lang w:val="bg-BG" w:eastAsia="bg-BG"/>
       </w:rPr>
       <mc:AlternateContent>
         <mc:Choice Requires="wps">
@@ -923,6 +940,7 @@
         <w:noProof/>
         <w:sz w:val="24"/>
         <w:szCs w:val="24"/>
+        <w:lang w:val="bg-BG" w:eastAsia="bg-BG"/>
       </w:rPr>
       <mc:AlternateContent>
         <mc:Choice Requires="wps">
@@ -1045,6 +1063,7 @@
                               <w:noProof/>
                               <w:sz w:val="20"/>
                               <w:szCs w:val="20"/>
+                              <w:lang w:val="bg-BG" w:eastAsia="bg-BG"/>
                             </w:rPr>
                             <w:drawing>
                               <wp:inline distT="0" distB="0" distL="0" distR="0" wp14:anchorId="6AE4B92C" wp14:editId="63A0AA58">
@@ -1096,6 +1115,7 @@
                               <w:noProof/>
                               <w:sz w:val="20"/>
                               <w:szCs w:val="20"/>
+                              <w:lang w:val="bg-BG" w:eastAsia="bg-BG"/>
                             </w:rPr>
                             <w:drawing>
                               <wp:inline distT="0" distB="0" distL="0" distR="0" wp14:anchorId="25B3D866" wp14:editId="7F818024">
@@ -1147,6 +1167,7 @@
                               <w:noProof/>
                               <w:sz w:val="20"/>
                               <w:szCs w:val="20"/>
+                              <w:lang w:val="bg-BG" w:eastAsia="bg-BG"/>
                             </w:rPr>
                             <w:drawing>
                               <wp:inline distT="0" distB="0" distL="0" distR="0" wp14:anchorId="261DE309" wp14:editId="639B90C8">
@@ -1198,6 +1219,7 @@
                               <w:noProof/>
                               <w:sz w:val="20"/>
                               <w:szCs w:val="20"/>
+                              <w:lang w:val="bg-BG" w:eastAsia="bg-BG"/>
                             </w:rPr>
                             <w:drawing>
                               <wp:inline distT="0" distB="0" distL="0" distR="0" wp14:anchorId="620E318E" wp14:editId="558FF9D0">
@@ -1249,6 +1271,7 @@
                               <w:noProof/>
                               <w:sz w:val="20"/>
                               <w:szCs w:val="20"/>
+                              <w:lang w:val="bg-BG" w:eastAsia="bg-BG"/>
                             </w:rPr>
                             <w:drawing>
                               <wp:inline distT="0" distB="0" distL="0" distR="0" wp14:anchorId="0F6F899E" wp14:editId="44FF18D6">
@@ -1300,6 +1323,7 @@
                               <w:noProof/>
                               <w:sz w:val="20"/>
                               <w:szCs w:val="20"/>
+                              <w:lang w:val="bg-BG" w:eastAsia="bg-BG"/>
                             </w:rPr>
                             <w:drawing>
                               <wp:inline distT="0" distB="0" distL="0" distR="0" wp14:anchorId="0968AA8E" wp14:editId="0F63B0C7">
@@ -1351,6 +1375,7 @@
                               <w:noProof/>
                               <w:sz w:val="20"/>
                               <w:szCs w:val="20"/>
+                              <w:lang w:val="bg-BG" w:eastAsia="bg-BG"/>
                             </w:rPr>
                             <w:drawing>
                               <wp:inline distT="0" distB="0" distL="0" distR="0" wp14:anchorId="7E8175B1" wp14:editId="478CF85E">
@@ -1402,6 +1427,7 @@
                               <w:noProof/>
                               <w:sz w:val="20"/>
                               <w:szCs w:val="20"/>
+                              <w:lang w:val="bg-BG" w:eastAsia="bg-BG"/>
                             </w:rPr>
                             <w:drawing>
                               <wp:inline distT="0" distB="0" distL="0" distR="0" wp14:anchorId="06210BBD" wp14:editId="3CCC001E">
@@ -1453,6 +1479,7 @@
                               <w:noProof/>
                               <w:sz w:val="20"/>
                               <w:szCs w:val="20"/>
+                              <w:lang w:val="bg-BG" w:eastAsia="bg-BG"/>
                             </w:rPr>
                             <w:drawing>
                               <wp:inline distT="0" distB="0" distL="0" distR="0" wp14:anchorId="792D4A0C" wp14:editId="597EB5AE">
@@ -1504,6 +1531,7 @@
                               <w:noProof/>
                               <w:sz w:val="20"/>
                               <w:szCs w:val="20"/>
+                              <w:lang w:val="bg-BG" w:eastAsia="bg-BG"/>
                             </w:rPr>
                             <w:drawing>
                               <wp:inline distT="0" distB="0" distL="0" distR="0" wp14:anchorId="6D0CAFD9" wp14:editId="1AC2F74B">
@@ -1645,6 +1673,7 @@
                         <w:noProof/>
                         <w:sz w:val="20"/>
                         <w:szCs w:val="20"/>
+                        <w:lang w:val="bg-BG" w:eastAsia="bg-BG"/>
                       </w:rPr>
                       <w:drawing>
                         <wp:inline distT="0" distB="0" distL="0" distR="0" wp14:anchorId="6AE4B92C" wp14:editId="63A0AA58">
@@ -1696,6 +1725,7 @@
                         <w:noProof/>
                         <w:sz w:val="20"/>
                         <w:szCs w:val="20"/>
+                        <w:lang w:val="bg-BG" w:eastAsia="bg-BG"/>
                       </w:rPr>
                       <w:drawing>
                         <wp:inline distT="0" distB="0" distL="0" distR="0" wp14:anchorId="25B3D866" wp14:editId="7F818024">
@@ -1747,6 +1777,7 @@
                         <w:noProof/>
                         <w:sz w:val="20"/>
                         <w:szCs w:val="20"/>
+                        <w:lang w:val="bg-BG" w:eastAsia="bg-BG"/>
                       </w:rPr>
                       <w:drawing>
                         <wp:inline distT="0" distB="0" distL="0" distR="0" wp14:anchorId="261DE309" wp14:editId="639B90C8">
@@ -1798,6 +1829,7 @@
                         <w:noProof/>
                         <w:sz w:val="20"/>
                         <w:szCs w:val="20"/>
+                        <w:lang w:val="bg-BG" w:eastAsia="bg-BG"/>
                       </w:rPr>
                       <w:drawing>
                         <wp:inline distT="0" distB="0" distL="0" distR="0" wp14:anchorId="620E318E" wp14:editId="558FF9D0">
@@ -1849,6 +1881,7 @@
                         <w:noProof/>
                         <w:sz w:val="20"/>
                         <w:szCs w:val="20"/>
+                        <w:lang w:val="bg-BG" w:eastAsia="bg-BG"/>
                       </w:rPr>
                       <w:drawing>
                         <wp:inline distT="0" distB="0" distL="0" distR="0" wp14:anchorId="0F6F899E" wp14:editId="44FF18D6">
@@ -1900,6 +1933,7 @@
                         <w:noProof/>
                         <w:sz w:val="20"/>
                         <w:szCs w:val="20"/>
+                        <w:lang w:val="bg-BG" w:eastAsia="bg-BG"/>
                       </w:rPr>
                       <w:drawing>
                         <wp:inline distT="0" distB="0" distL="0" distR="0" wp14:anchorId="0968AA8E" wp14:editId="0F63B0C7">
@@ -1951,6 +1985,7 @@
                         <w:noProof/>
                         <w:sz w:val="20"/>
                         <w:szCs w:val="20"/>
+                        <w:lang w:val="bg-BG" w:eastAsia="bg-BG"/>
                       </w:rPr>
                       <w:drawing>
                         <wp:inline distT="0" distB="0" distL="0" distR="0" wp14:anchorId="7E8175B1" wp14:editId="478CF85E">
@@ -2002,6 +2037,7 @@
                         <w:noProof/>
                         <w:sz w:val="20"/>
                         <w:szCs w:val="20"/>
+                        <w:lang w:val="bg-BG" w:eastAsia="bg-BG"/>
                       </w:rPr>
                       <w:drawing>
                         <wp:inline distT="0" distB="0" distL="0" distR="0" wp14:anchorId="06210BBD" wp14:editId="3CCC001E">
@@ -2053,6 +2089,7 @@
                         <w:noProof/>
                         <w:sz w:val="20"/>
                         <w:szCs w:val="20"/>
+                        <w:lang w:val="bg-BG" w:eastAsia="bg-BG"/>
                       </w:rPr>
                       <w:drawing>
                         <wp:inline distT="0" distB="0" distL="0" distR="0" wp14:anchorId="792D4A0C" wp14:editId="597EB5AE">
@@ -2104,6 +2141,7 @@
                         <w:noProof/>
                         <w:sz w:val="20"/>
                         <w:szCs w:val="20"/>
+                        <w:lang w:val="bg-BG" w:eastAsia="bg-BG"/>
                       </w:rPr>
                       <w:drawing>
                         <wp:inline distT="0" distB="0" distL="0" distR="0" wp14:anchorId="6D0CAFD9" wp14:editId="1AC2F74B">
@@ -2155,6 +2193,7 @@
     <w:r>
       <w:rPr>
         <w:noProof/>
+        <w:lang w:val="bg-BG" w:eastAsia="bg-BG"/>
       </w:rPr>
       <mc:AlternateContent>
         <mc:Choice Requires="wps">
@@ -2219,7 +2258,7 @@
         </mc:Choice>
         <mc:Fallback>
           <w:pict>
-            <v:line w14:anchorId="35545753" id="Straight Connector 1" o:spid="_x0000_s1026" style="position:absolute;flip:y;z-index:251662336;visibility:visible;mso-wrap-style:square;mso-width-percent:0;mso-height-percent:0;mso-wrap-distance-left:9pt;mso-wrap-distance-top:0;mso-wrap-distance-right:9pt;mso-wrap-distance-bottom:0;mso-position-horizontal:absolute;mso-position-horizontal-relative:text;mso-position-vertical:absolute;mso-position-vertical-relative:text;mso-width-percent:0;mso-height-percent:0;mso-width-relative:margin;mso-height-relative:margin" from="-.35pt,11.2pt" to="520.45pt,11.2pt" o:gfxdata="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" strokecolor="#f37123" strokeweight="1pt">
+            <v:line w14:anchorId="6C4C8227" id="Straight Connector 1" o:spid="_x0000_s1026" style="position:absolute;flip:y;z-index:251662336;visibility:visible;mso-wrap-style:square;mso-width-percent:0;mso-height-percent:0;mso-wrap-distance-left:9pt;mso-wrap-distance-top:0;mso-wrap-distance-right:9pt;mso-wrap-distance-bottom:0;mso-position-horizontal:absolute;mso-position-horizontal-relative:text;mso-position-vertical:absolute;mso-position-vertical-relative:text;mso-width-percent:0;mso-height-percent:0;mso-width-relative:margin;mso-height-relative:margin" from="-.35pt,11.2pt" to="520.45pt,11.2pt" o:gfxdata="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" strokecolor="#f37123" strokeweight="1pt">
               <v:stroke endcap="round"/>
             </v:line>
           </w:pict>
@@ -2229,6 +2268,7 @@
     <w:r>
       <w:rPr>
         <w:noProof/>
+        <w:lang w:val="bg-BG" w:eastAsia="bg-BG"/>
       </w:rPr>
       <mc:AlternateContent>
         <mc:Choice Requires="wps">
@@ -2281,6 +2321,7 @@
                               <w:noProof/>
                               <w:sz w:val="20"/>
                               <w:szCs w:val="20"/>
+                              <w:lang w:val="bg-BG" w:eastAsia="bg-BG"/>
                             </w:rPr>
                             <w:drawing>
                               <wp:inline distT="0" distB="0" distL="0" distR="0" wp14:anchorId="3D76A6F3" wp14:editId="0BEF8934">
@@ -2365,13 +2406,14 @@
                         <w:noProof/>
                         <w:sz w:val="20"/>
                         <w:szCs w:val="20"/>
+                        <w:lang w:val="bg-BG" w:eastAsia="bg-BG"/>
                       </w:rPr>
                       <w:drawing>
                         <wp:inline distT="0" distB="0" distL="0" distR="0" wp14:anchorId="3D76A6F3" wp14:editId="0BEF8934">
                           <wp:extent cx="1360800" cy="439200"/>
                           <wp:effectExtent l="0" t="0" r="0" b="0"/>
                           <wp:docPr id="24" name="Picture 24" title="Software University Foundation - logo">
-                            <a:hlinkClick xmlns:a="http://schemas.openxmlformats.org/drawingml/2006/main" r:id="rId22"/>
+                            <a:hlinkClick xmlns:a="http://schemas.openxmlformats.org/drawingml/2006/main" r:id="rId1"/>
                           </wp:docPr>
                           <wp:cNvGraphicFramePr>
                             <a:graphicFrameLocks xmlns:a="http://schemas.openxmlformats.org/drawingml/2006/main"/>
@@ -2478,7 +2520,7 @@
 
 <file path=word/numbering.xml><?xml version="1.0" encoding="utf-8"?>
 <w:numbering xmlns:wpc="http://schemas.microsoft.com/office/word/2010/wordprocessingCanvas" xmlns:mc="http://schemas.openxmlformats.org/markup-compatibility/2006" xmlns:o="urn:schemas-microsoft-com:office:office" xmlns:r="http://schemas.openxmlformats.org/officeDocument/2006/relationships" xmlns:m="http://schemas.openxmlformats.org/officeDocument/2006/math" xmlns:v="urn:schemas-microsoft-com:vml" xmlns:wp14="http://schemas.microsoft.com/office/word/2010/wordprocessingDrawing" xmlns:wp="http://schemas.openxmlformats.org/drawingml/2006/wordprocessingDrawing" xmlns:w10="urn:schemas-microsoft-com:office:word" xmlns:w="http://schemas.openxmlformats.org/wordprocessingml/2006/main" xmlns:w14="http://schemas.microsoft.com/office/word/2010/wordml" xmlns:w15="http://schemas.microsoft.com/office/word/2012/wordml" xmlns:wpg="http://schemas.microsoft.com/office/word/2010/wordprocessingGroup" xmlns:wpi="http://schemas.microsoft.com/office/word/2010/wordprocessingInk" xmlns:wne="http://schemas.microsoft.com/office/word/2006/wordml" xmlns:wps="http://schemas.microsoft.com/office/word/2010/wordprocessingShape" mc:Ignorable="w14 w15 wp14">
-  <w:abstractNum w:abstractNumId="0">
+  <w:abstractNum w:abstractNumId="0" w15:restartNumberingAfterBreak="0">
     <w:nsid w:val="00B01D5F"/>
     <w:multiLevelType w:val="hybridMultilevel"/>
     <w:tmpl w:val="41F479DE"/>
@@ -2591,7 +2633,7 @@
       </w:rPr>
     </w:lvl>
   </w:abstractNum>
-  <w:abstractNum w:abstractNumId="1">
+  <w:abstractNum w:abstractNumId="1" w15:restartNumberingAfterBreak="0">
     <w:nsid w:val="00DE6CE0"/>
     <w:multiLevelType w:val="hybridMultilevel"/>
     <w:tmpl w:val="D01A1A1E"/>
@@ -2680,7 +2722,7 @@
       </w:pPr>
     </w:lvl>
   </w:abstractNum>
-  <w:abstractNum w:abstractNumId="2">
+  <w:abstractNum w:abstractNumId="2" w15:restartNumberingAfterBreak="0">
     <w:nsid w:val="04E60920"/>
     <w:multiLevelType w:val="hybridMultilevel"/>
     <w:tmpl w:val="9DB0F662"/>
@@ -2793,7 +2835,7 @@
       </w:rPr>
     </w:lvl>
   </w:abstractNum>
-  <w:abstractNum w:abstractNumId="3">
+  <w:abstractNum w:abstractNumId="3" w15:restartNumberingAfterBreak="0">
     <w:nsid w:val="09942933"/>
     <w:multiLevelType w:val="hybridMultilevel"/>
     <w:tmpl w:val="94228B32"/>
@@ -2906,7 +2948,7 @@
       </w:pPr>
     </w:lvl>
   </w:abstractNum>
-  <w:abstractNum w:abstractNumId="4">
+  <w:abstractNum w:abstractNumId="4" w15:restartNumberingAfterBreak="0">
     <w:nsid w:val="0AC736A2"/>
     <w:multiLevelType w:val="multilevel"/>
     <w:tmpl w:val="6ADCEAFC"/>
@@ -3055,7 +3097,7 @@
       </w:rPr>
     </w:lvl>
   </w:abstractNum>
-  <w:abstractNum w:abstractNumId="5">
+  <w:abstractNum w:abstractNumId="5" w15:restartNumberingAfterBreak="0">
     <w:nsid w:val="152D17BC"/>
     <w:multiLevelType w:val="hybridMultilevel"/>
     <w:tmpl w:val="782A3E32"/>
@@ -3195,7 +3237,7 @@
       </w:rPr>
     </w:lvl>
   </w:abstractNum>
-  <w:abstractNum w:abstractNumId="6">
+  <w:abstractNum w:abstractNumId="6" w15:restartNumberingAfterBreak="0">
     <w:nsid w:val="1874561D"/>
     <w:multiLevelType w:val="hybridMultilevel"/>
     <w:tmpl w:val="ADECB8FE"/>
@@ -3308,7 +3350,7 @@
       </w:pPr>
     </w:lvl>
   </w:abstractNum>
-  <w:abstractNum w:abstractNumId="7">
+  <w:abstractNum w:abstractNumId="7" w15:restartNumberingAfterBreak="0">
     <w:nsid w:val="22CD3F94"/>
     <w:multiLevelType w:val="hybridMultilevel"/>
     <w:tmpl w:val="A044FDFA"/>
@@ -3394,7 +3436,7 @@
       </w:pPr>
     </w:lvl>
   </w:abstractNum>
-  <w:abstractNum w:abstractNumId="8">
+  <w:abstractNum w:abstractNumId="8" w15:restartNumberingAfterBreak="0">
     <w:nsid w:val="273A0993"/>
     <w:multiLevelType w:val="hybridMultilevel"/>
     <w:tmpl w:val="15189A8C"/>
@@ -3507,7 +3549,7 @@
       </w:rPr>
     </w:lvl>
   </w:abstractNum>
-  <w:abstractNum w:abstractNumId="9">
+  <w:abstractNum w:abstractNumId="9" w15:restartNumberingAfterBreak="0">
     <w:nsid w:val="27B21A09"/>
     <w:multiLevelType w:val="hybridMultilevel"/>
     <w:tmpl w:val="2B56ED7C"/>
@@ -3597,7 +3639,7 @@
       </w:pPr>
     </w:lvl>
   </w:abstractNum>
-  <w:abstractNum w:abstractNumId="10">
+  <w:abstractNum w:abstractNumId="10" w15:restartNumberingAfterBreak="0">
     <w:nsid w:val="408D2380"/>
     <w:multiLevelType w:val="hybridMultilevel"/>
     <w:tmpl w:val="171ABD58"/>
@@ -3710,7 +3752,7 @@
       </w:rPr>
     </w:lvl>
   </w:abstractNum>
-  <w:abstractNum w:abstractNumId="11">
+  <w:abstractNum w:abstractNumId="11" w15:restartNumberingAfterBreak="0">
     <w:nsid w:val="480241E3"/>
     <w:multiLevelType w:val="hybridMultilevel"/>
     <w:tmpl w:val="D89C5D02"/>
@@ -3823,7 +3865,7 @@
       </w:rPr>
     </w:lvl>
   </w:abstractNum>
-  <w:abstractNum w:abstractNumId="12">
+  <w:abstractNum w:abstractNumId="12" w15:restartNumberingAfterBreak="0">
     <w:nsid w:val="5507266E"/>
     <w:multiLevelType w:val="hybridMultilevel"/>
     <w:tmpl w:val="22522E3A"/>
@@ -3936,7 +3978,7 @@
       </w:rPr>
     </w:lvl>
   </w:abstractNum>
-  <w:abstractNum w:abstractNumId="13">
+  <w:abstractNum w:abstractNumId="13" w15:restartNumberingAfterBreak="0">
     <w:nsid w:val="55990837"/>
     <w:multiLevelType w:val="hybridMultilevel"/>
     <w:tmpl w:val="960254F8"/>
@@ -4049,7 +4091,7 @@
       </w:rPr>
     </w:lvl>
   </w:abstractNum>
-  <w:abstractNum w:abstractNumId="14">
+  <w:abstractNum w:abstractNumId="14" w15:restartNumberingAfterBreak="0">
     <w:nsid w:val="56373FA6"/>
     <w:multiLevelType w:val="multilevel"/>
     <w:tmpl w:val="0EC6010C"/>
@@ -4198,7 +4240,7 @@
       </w:rPr>
     </w:lvl>
   </w:abstractNum>
-  <w:abstractNum w:abstractNumId="15">
+  <w:abstractNum w:abstractNumId="15" w15:restartNumberingAfterBreak="0">
     <w:nsid w:val="572900D2"/>
     <w:multiLevelType w:val="hybridMultilevel"/>
     <w:tmpl w:val="5824C316"/>
@@ -4311,7 +4353,7 @@
       </w:pPr>
     </w:lvl>
   </w:abstractNum>
-  <w:abstractNum w:abstractNumId="16">
+  <w:abstractNum w:abstractNumId="16" w15:restartNumberingAfterBreak="0">
     <w:nsid w:val="5E10569E"/>
     <w:multiLevelType w:val="hybridMultilevel"/>
     <w:tmpl w:val="6190573C"/>
@@ -4424,7 +4466,7 @@
       </w:rPr>
     </w:lvl>
   </w:abstractNum>
-  <w:abstractNum w:abstractNumId="17">
+  <w:abstractNum w:abstractNumId="17" w15:restartNumberingAfterBreak="0">
     <w:nsid w:val="5F9A715F"/>
     <w:multiLevelType w:val="hybridMultilevel"/>
     <w:tmpl w:val="4B26630C"/>
@@ -4537,7 +4579,7 @@
       </w:rPr>
     </w:lvl>
   </w:abstractNum>
-  <w:abstractNum w:abstractNumId="18">
+  <w:abstractNum w:abstractNumId="18" w15:restartNumberingAfterBreak="0">
     <w:nsid w:val="60B1394E"/>
     <w:multiLevelType w:val="hybridMultilevel"/>
     <w:tmpl w:val="D460172E"/>
@@ -4650,7 +4692,7 @@
       </w:rPr>
     </w:lvl>
   </w:abstractNum>
-  <w:abstractNum w:abstractNumId="19">
+  <w:abstractNum w:abstractNumId="19" w15:restartNumberingAfterBreak="0">
     <w:nsid w:val="65FF2968"/>
     <w:multiLevelType w:val="hybridMultilevel"/>
     <w:tmpl w:val="686E9B12"/>
@@ -4736,7 +4778,7 @@
       </w:pPr>
     </w:lvl>
   </w:abstractNum>
-  <w:abstractNum w:abstractNumId="20">
+  <w:abstractNum w:abstractNumId="20" w15:restartNumberingAfterBreak="0">
     <w:nsid w:val="6DC02F02"/>
     <w:multiLevelType w:val="hybridMultilevel"/>
     <w:tmpl w:val="15B2AB50"/>
@@ -4849,7 +4891,7 @@
       </w:rPr>
     </w:lvl>
   </w:abstractNum>
-  <w:abstractNum w:abstractNumId="21">
+  <w:abstractNum w:abstractNumId="21" w15:restartNumberingAfterBreak="0">
     <w:nsid w:val="76417219"/>
     <w:multiLevelType w:val="hybridMultilevel"/>
     <w:tmpl w:val="02E20E58"/>
@@ -4962,7 +5004,7 @@
       </w:pPr>
     </w:lvl>
   </w:abstractNum>
-  <w:abstractNum w:abstractNumId="22">
+  <w:abstractNum w:abstractNumId="22" w15:restartNumberingAfterBreak="0">
     <w:nsid w:val="7A0155B4"/>
     <w:multiLevelType w:val="hybridMultilevel"/>
     <w:tmpl w:val="581A57DA"/>
@@ -5075,7 +5117,7 @@
       </w:rPr>
     </w:lvl>
   </w:abstractNum>
-  <w:abstractNum w:abstractNumId="23">
+  <w:abstractNum w:abstractNumId="23" w15:restartNumberingAfterBreak="0">
     <w:nsid w:val="7C8835A5"/>
     <w:multiLevelType w:val="hybridMultilevel"/>
     <w:tmpl w:val="7E92255E"/>
@@ -5161,7 +5203,7 @@
       </w:pPr>
     </w:lvl>
   </w:abstractNum>
-  <w:abstractNum w:abstractNumId="24">
+  <w:abstractNum w:abstractNumId="24" w15:restartNumberingAfterBreak="0">
     <w:nsid w:val="7E3E65B7"/>
     <w:multiLevelType w:val="hybridMultilevel"/>
     <w:tmpl w:val="C56C7CAC"/>
@@ -6124,7 +6166,6 @@
       <w:spacing w:after="0" w:line="240" w:lineRule="auto"/>
     </w:pPr>
     <w:tblPr>
-      <w:tblInd w:w="0" w:type="dxa"/>
       <w:tblBorders>
         <w:top w:val="single" w:sz="4" w:space="0" w:color="auto"/>
         <w:left w:val="single" w:sz="4" w:space="0" w:color="auto"/>
@@ -6133,12 +6174,6 @@
         <w:insideH w:val="single" w:sz="4" w:space="0" w:color="auto"/>
         <w:insideV w:val="single" w:sz="4" w:space="0" w:color="auto"/>
       </w:tblBorders>
-      <w:tblCellMar>
-        <w:top w:w="0" w:type="dxa"/>
-        <w:left w:w="108" w:type="dxa"/>
-        <w:bottom w:w="0" w:type="dxa"/>
-        <w:right w:w="108" w:type="dxa"/>
-      </w:tblCellMar>
     </w:tblPr>
   </w:style>
   <w:style w:type="character" w:customStyle="1" w:styleId="ListParagraphChar">
@@ -6467,7 +6502,7 @@
 </file>
 
 <file path=customXml/itemProps1.xml><?xml version="1.0" encoding="utf-8"?>
-<ds:datastoreItem xmlns:ds="http://schemas.openxmlformats.org/officeDocument/2006/customXml" ds:itemID="{F44FE9EE-AE51-4581-AFAC-100008DAB1FB}">
+<ds:datastoreItem xmlns:ds="http://schemas.openxmlformats.org/officeDocument/2006/customXml" ds:itemID="{7426B61D-DEC9-45DB-86B7-55A2C6973019}">
   <ds:schemaRefs>
     <ds:schemaRef ds:uri="http://schemas.openxmlformats.org/officeDocument/2006/bibliography"/>
   </ds:schemaRefs>

</xml_diff>

<commit_message>
update assignments for homework
</commit_message>
<xml_diff>
--- a/11.UnitTesting/11. Unit-Testing-Homework/11. Unit-Testing-Exercises.docx
+++ b/11.UnitTesting/11. Unit-Testing-Homework/11. Unit-Testing-Exercises.docx
@@ -115,6 +115,7 @@
         </w:rPr>
         <w:t xml:space="preserve"> "</w:t>
       </w:r>
+      <w:proofErr w:type="spellStart"/>
       <w:r>
         <w:rPr>
           <w:b/>
@@ -131,6 +132,7 @@
         </w:rPr>
         <w:t>ist</w:t>
       </w:r>
+      <w:proofErr w:type="spellEnd"/>
       <w:r>
         <w:rPr>
           <w:bCs/>
@@ -240,6 +242,7 @@
         </w:rPr>
         <w:t>to the “</w:t>
       </w:r>
+      <w:proofErr w:type="spellStart"/>
       <w:r>
         <w:rPr>
           <w:b/>
@@ -248,6 +251,7 @@
         </w:rPr>
         <w:t>CustomLinkedList</w:t>
       </w:r>
+      <w:proofErr w:type="spellEnd"/>
       <w:r>
         <w:rPr>
           <w:bCs/>
@@ -263,17 +267,27 @@
           <w:ilvl w:val="0"/>
           <w:numId w:val="24"/>
         </w:numPr>
-      </w:pPr>
-      <w:r>
+        <w:rPr>
+          <w:color w:val="FF0000"/>
+        </w:rPr>
+      </w:pPr>
+      <w:r>
+        <w:rPr>
+          <w:color w:val="FF0000"/>
+        </w:rPr>
         <w:t xml:space="preserve">Create Test Methods for </w:t>
       </w:r>
       <w:r>
         <w:rPr>
           <w:b/>
+          <w:color w:val="FF0000"/>
         </w:rPr>
         <w:t>all public members</w:t>
       </w:r>
       <w:r>
+        <w:rPr>
+          <w:color w:val="FF0000"/>
+        </w:rPr>
         <w:t xml:space="preserve"> that need testing.</w:t>
       </w:r>
     </w:p>
@@ -284,18 +298,34 @@
           <w:ilvl w:val="0"/>
           <w:numId w:val="24"/>
         </w:numPr>
-      </w:pPr>
-      <w:r>
+        <w:rPr>
+          <w:color w:val="FF0000"/>
+        </w:rPr>
+      </w:pPr>
+      <w:r>
+        <w:rPr>
+          <w:color w:val="FF0000"/>
+        </w:rPr>
         <w:t xml:space="preserve">Create tests that ensure all methods, getters and setters </w:t>
       </w:r>
       <w:r>
         <w:rPr>
           <w:b/>
+          <w:color w:val="FF0000"/>
         </w:rPr>
         <w:t>work correctly</w:t>
       </w:r>
       <w:r>
-        <w:t xml:space="preserve"> (do not test auto-properties).  </w:t>
+        <w:rPr>
+          <w:color w:val="FF0000"/>
+        </w:rPr>
+        <w:t xml:space="preserve"> (do not test auto</w:t>
+      </w:r>
+      <w:r>
+        <w:rPr>
+          <w:color w:val="FF0000"/>
+        </w:rPr>
+        <w:t xml:space="preserve">-properties).  </w:t>
       </w:r>
     </w:p>
     <w:p>
@@ -307,12 +337,19 @@
         </w:numPr>
         <w:rPr>
           <w:rFonts w:cstheme="minorHAnsi"/>
+          <w:color w:val="FF0000"/>
         </w:rPr>
       </w:pPr>
       <w:r>
+        <w:rPr>
+          <w:color w:val="FF0000"/>
+        </w:rPr>
         <w:t xml:space="preserve">Use </w:t>
       </w:r>
       <w:r>
+        <w:rPr>
+          <w:color w:val="FF0000"/>
+        </w:rPr>
         <w:t xml:space="preserve">the </w:t>
       </w:r>
       <w:r>
@@ -320,40 +357,51 @@
           <w:rFonts w:ascii="Consolas" w:hAnsi="Consolas" w:cs="Consolas"/>
           <w:b/>
           <w:bCs/>
+          <w:color w:val="FF0000"/>
         </w:rPr>
         <w:t>[</w:t>
       </w:r>
+      <w:proofErr w:type="spellStart"/>
+      <w:proofErr w:type="gramStart"/>
       <w:r>
         <w:rPr>
           <w:rFonts w:ascii="Consolas" w:hAnsi="Consolas" w:cs="Consolas"/>
           <w:b/>
           <w:bCs/>
           <w:noProof/>
+          <w:color w:val="FF0000"/>
         </w:rPr>
         <w:t>ExpectedException</w:t>
       </w:r>
+      <w:proofErr w:type="spellEnd"/>
       <w:r>
         <w:rPr>
           <w:rFonts w:ascii="Consolas" w:hAnsi="Consolas" w:cs="Consolas"/>
           <w:b/>
           <w:bCs/>
+          <w:color w:val="FF0000"/>
         </w:rPr>
         <w:t>(</w:t>
       </w:r>
+      <w:proofErr w:type="spellStart"/>
+      <w:proofErr w:type="gramEnd"/>
       <w:r>
         <w:rPr>
           <w:rFonts w:ascii="Consolas" w:hAnsi="Consolas" w:cs="Consolas"/>
           <w:b/>
           <w:bCs/>
           <w:noProof/>
+          <w:color w:val="FF0000"/>
         </w:rPr>
         <w:t>typeof</w:t>
       </w:r>
+      <w:proofErr w:type="spellEnd"/>
       <w:r>
         <w:rPr>
           <w:rFonts w:ascii="Consolas" w:hAnsi="Consolas" w:cs="Consolas"/>
           <w:b/>
           <w:bCs/>
+          <w:color w:val="FF0000"/>
         </w:rPr>
         <w:t>(Exception)</w:t>
       </w:r>
@@ -362,6 +410,7 @@
           <w:rFonts w:ascii="Consolas" w:hAnsi="Consolas" w:cs="Consolas"/>
           <w:b/>
           <w:bCs/>
+          <w:color w:val="FF0000"/>
         </w:rPr>
         <w:t>]</w:t>
       </w:r>
@@ -370,6 +419,7 @@
           <w:rFonts w:cstheme="minorHAnsi"/>
           <w:b/>
           <w:bCs/>
+          <w:color w:val="FF0000"/>
         </w:rPr>
         <w:t xml:space="preserve"> </w:t>
       </w:r>
@@ -377,6 +427,7 @@
         <w:rPr>
           <w:rFonts w:cstheme="minorHAnsi"/>
           <w:bCs/>
+          <w:color w:val="FF0000"/>
         </w:rPr>
         <w:t>attribute</w:t>
       </w:r>
@@ -384,6 +435,7 @@
         <w:rPr>
           <w:rFonts w:cstheme="minorHAnsi"/>
           <w:bCs/>
+          <w:color w:val="FF0000"/>
         </w:rPr>
         <w:t xml:space="preserve"> for methods that are expected to throw exception in case</w:t>
       </w:r>
@@ -391,6 +443,7 @@
         <w:rPr>
           <w:rFonts w:cstheme="minorHAnsi"/>
           <w:bCs/>
+          <w:color w:val="FF0000"/>
         </w:rPr>
         <w:t xml:space="preserve"> </w:t>
       </w:r>
@@ -398,6 +451,7 @@
         <w:rPr>
           <w:rFonts w:cstheme="minorHAnsi"/>
           <w:bCs/>
+          <w:color w:val="FF0000"/>
         </w:rPr>
         <w:t>wrong input is entered</w:t>
       </w:r>
@@ -405,6 +459,7 @@
         <w:rPr>
           <w:rFonts w:cstheme="minorHAnsi"/>
           <w:bCs/>
+          <w:color w:val="FF0000"/>
         </w:rPr>
         <w:t>(those tests doesn’t need assert messages)</w:t>
       </w:r>
@@ -412,6 +467,7 @@
         <w:rPr>
           <w:rFonts w:cstheme="minorHAnsi"/>
           <w:bCs/>
+          <w:color w:val="FF0000"/>
         </w:rPr>
         <w:t>.</w:t>
       </w:r>
@@ -425,11 +481,13 @@
         </w:numPr>
         <w:rPr>
           <w:rFonts w:cstheme="minorHAnsi"/>
+          <w:color w:val="FF0000"/>
         </w:rPr>
       </w:pPr>
       <w:r>
         <w:rPr>
           <w:rFonts w:cstheme="minorHAnsi"/>
+          <w:color w:val="FF0000"/>
         </w:rPr>
         <w:t xml:space="preserve">Give </w:t>
       </w:r>
@@ -437,12 +495,14 @@
         <w:rPr>
           <w:rFonts w:cstheme="minorHAnsi"/>
           <w:b/>
+          <w:color w:val="FF0000"/>
         </w:rPr>
         <w:t>meaningful</w:t>
       </w:r>
       <w:r>
         <w:rPr>
           <w:rFonts w:cstheme="minorHAnsi"/>
+          <w:color w:val="FF0000"/>
         </w:rPr>
         <w:t xml:space="preserve"> </w:t>
       </w:r>
@@ -450,12 +510,14 @@
         <w:rPr>
           <w:rFonts w:cstheme="minorHAnsi"/>
           <w:b/>
+          <w:color w:val="FF0000"/>
         </w:rPr>
         <w:t>assert</w:t>
       </w:r>
       <w:r>
         <w:rPr>
           <w:rFonts w:cstheme="minorHAnsi"/>
+          <w:color w:val="FF0000"/>
         </w:rPr>
         <w:t xml:space="preserve"> </w:t>
       </w:r>
@@ -463,36 +525,42 @@
         <w:rPr>
           <w:rFonts w:cstheme="minorHAnsi"/>
           <w:b/>
+          <w:color w:val="FF0000"/>
         </w:rPr>
         <w:t>messages</w:t>
       </w:r>
       <w:r>
         <w:rPr>
           <w:rFonts w:cstheme="minorHAnsi"/>
+          <w:color w:val="FF0000"/>
         </w:rPr>
         <w:t xml:space="preserve"> for</w:t>
       </w:r>
       <w:r>
         <w:rPr>
           <w:rFonts w:cstheme="minorHAnsi"/>
+          <w:color w:val="FF0000"/>
         </w:rPr>
         <w:t xml:space="preserve"> failed test</w:t>
       </w:r>
       <w:r>
         <w:rPr>
           <w:rFonts w:cstheme="minorHAnsi"/>
+          <w:color w:val="FF0000"/>
         </w:rPr>
         <w:t>s</w:t>
       </w:r>
       <w:r>
         <w:rPr>
           <w:rFonts w:cstheme="minorHAnsi"/>
+          <w:color w:val="FF0000"/>
         </w:rPr>
         <w:t>.</w:t>
       </w:r>
       <w:r>
         <w:rPr>
           <w:rFonts w:cstheme="minorHAnsi"/>
+          <w:color w:val="FF0000"/>
         </w:rPr>
         <w:t xml:space="preserve"> </w:t>
       </w:r>
@@ -2258,7 +2326,7 @@
         </mc:Choice>
         <mc:Fallback>
           <w:pict>
-            <v:line w14:anchorId="6C4C8227" id="Straight Connector 1" o:spid="_x0000_s1026" style="position:absolute;flip:y;z-index:251662336;visibility:visible;mso-wrap-style:square;mso-width-percent:0;mso-height-percent:0;mso-wrap-distance-left:9pt;mso-wrap-distance-top:0;mso-wrap-distance-right:9pt;mso-wrap-distance-bottom:0;mso-position-horizontal:absolute;mso-position-horizontal-relative:text;mso-position-vertical:absolute;mso-position-vertical-relative:text;mso-width-percent:0;mso-height-percent:0;mso-width-relative:margin;mso-height-relative:margin" from="-.35pt,11.2pt" to="520.45pt,11.2pt" o:gfxdata="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" strokecolor="#f37123" strokeweight="1pt">
+            <v:line w14:anchorId="19F87F44" id="Straight Connector 1" o:spid="_x0000_s1026" style="position:absolute;flip:y;z-index:251662336;visibility:visible;mso-wrap-style:square;mso-width-percent:0;mso-height-percent:0;mso-wrap-distance-left:9pt;mso-wrap-distance-top:0;mso-wrap-distance-right:9pt;mso-wrap-distance-bottom:0;mso-position-horizontal:absolute;mso-position-horizontal-relative:text;mso-position-vertical:absolute;mso-position-vertical-relative:text;mso-width-percent:0;mso-height-percent:0;mso-width-relative:margin;mso-height-relative:margin" from="-.35pt,11.2pt" to="520.45pt,11.2pt" o:gfxdata="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" strokecolor="#f37123" strokeweight="1pt">
               <v:stroke endcap="round"/>
             </v:line>
           </w:pict>
@@ -2413,7 +2481,7 @@
                           <wp:extent cx="1360800" cy="439200"/>
                           <wp:effectExtent l="0" t="0" r="0" b="0"/>
                           <wp:docPr id="24" name="Picture 24" title="Software University Foundation - logo">
-                            <a:hlinkClick xmlns:a="http://schemas.openxmlformats.org/drawingml/2006/main" r:id="rId1"/>
+                            <a:hlinkClick xmlns:a="http://schemas.openxmlformats.org/drawingml/2006/main" r:id="rId22"/>
                           </wp:docPr>
                           <wp:cNvGraphicFramePr>
                             <a:graphicFrameLocks xmlns:a="http://schemas.openxmlformats.org/drawingml/2006/main"/>
@@ -6502,7 +6570,7 @@
 </file>
 
 <file path=customXml/itemProps1.xml><?xml version="1.0" encoding="utf-8"?>
-<ds:datastoreItem xmlns:ds="http://schemas.openxmlformats.org/officeDocument/2006/customXml" ds:itemID="{7426B61D-DEC9-45DB-86B7-55A2C6973019}">
+<ds:datastoreItem xmlns:ds="http://schemas.openxmlformats.org/officeDocument/2006/customXml" ds:itemID="{583998F6-D0E1-43F0-9416-4EE9B9CD2BE0}">
   <ds:schemaRefs>
     <ds:schemaRef ds:uri="http://schemas.openxmlformats.org/officeDocument/2006/bibliography"/>
   </ds:schemaRefs>

</xml_diff>